<commit_message>
Aggiornato DocInteraz e TempiLavoro
</commit_message>
<xml_diff>
--- a/Documentazione/GDPRPrj_DocInteraz/GDPRPrj_DocInteraz_v0.2.docx
+++ b/Documentazione/GDPRPrj_DocInteraz/GDPRPrj_DocInteraz_v0.2.docx
@@ -1,6 +1,6 @@
 
 <file path=word/document.xml><?xml version="1.0" encoding="utf-8"?>
-<w:document xmlns:wpc="http://schemas.microsoft.com/office/word/2010/wordprocessingCanvas" xmlns:cx="http://schemas.microsoft.com/office/drawing/2014/chartex" xmlns:cx1="http://schemas.microsoft.com/office/drawing/2015/9/8/chartex" xmlns:mc="http://schemas.openxmlformats.org/markup-compatibility/2006" xmlns:o="urn:schemas-microsoft-com:office:office" xmlns:r="http://schemas.openxmlformats.org/officeDocument/2006/relationships" xmlns:m="http://schemas.openxmlformats.org/officeDocument/2006/math" xmlns:v="urn:schemas-microsoft-com:vml" xmlns:wp14="http://schemas.microsoft.com/office/word/2010/wordprocessingDrawing" xmlns:wp="http://schemas.openxmlformats.org/drawingml/2006/wordprocessingDrawing" xmlns:w10="urn:schemas-microsoft-com:office:word" xmlns:w="http://schemas.openxmlformats.org/wordprocessingml/2006/main" xmlns:w14="http://schemas.microsoft.com/office/word/2010/wordml" xmlns:w15="http://schemas.microsoft.com/office/word/2012/wordml" xmlns:w16se="http://schemas.microsoft.com/office/word/2015/wordml/symex" xmlns:wpg="http://schemas.microsoft.com/office/word/2010/wordprocessingGroup" xmlns:wpi="http://schemas.microsoft.com/office/word/2010/wordprocessingInk" xmlns:wne="http://schemas.microsoft.com/office/word/2006/wordml" xmlns:wps="http://schemas.microsoft.com/office/word/2010/wordprocessingShape" mc:Ignorable="w14 w15 w16se wp14">
+<w:document xmlns:wpc="http://schemas.microsoft.com/office/word/2010/wordprocessingCanvas" xmlns:cx="http://schemas.microsoft.com/office/drawing/2014/chartex" xmlns:cx1="http://schemas.microsoft.com/office/drawing/2015/9/8/chartex" xmlns:cx2="http://schemas.microsoft.com/office/drawing/2015/10/21/chartex" xmlns:cx3="http://schemas.microsoft.com/office/drawing/2016/5/9/chartex" xmlns:cx4="http://schemas.microsoft.com/office/drawing/2016/5/10/chartex" xmlns:cx5="http://schemas.microsoft.com/office/drawing/2016/5/11/chartex" xmlns:cx6="http://schemas.microsoft.com/office/drawing/2016/5/12/chartex" xmlns:cx7="http://schemas.microsoft.com/office/drawing/2016/5/13/chartex" xmlns:cx8="http://schemas.microsoft.com/office/drawing/2016/5/14/chartex" xmlns:mc="http://schemas.openxmlformats.org/markup-compatibility/2006" xmlns:aink="http://schemas.microsoft.com/office/drawing/2016/ink" xmlns:am3d="http://schemas.microsoft.com/office/drawing/2017/model3d" xmlns:o="urn:schemas-microsoft-com:office:office" xmlns:r="http://schemas.openxmlformats.org/officeDocument/2006/relationships" xmlns:m="http://schemas.openxmlformats.org/officeDocument/2006/math" xmlns:v="urn:schemas-microsoft-com:vml" xmlns:wp14="http://schemas.microsoft.com/office/word/2010/wordprocessingDrawing" xmlns:wp="http://schemas.openxmlformats.org/drawingml/2006/wordprocessingDrawing" xmlns:w10="urn:schemas-microsoft-com:office:word" xmlns:w="http://schemas.openxmlformats.org/wordprocessingml/2006/main" xmlns:w14="http://schemas.microsoft.com/office/word/2010/wordml" xmlns:w15="http://schemas.microsoft.com/office/word/2012/wordml" xmlns:w16cid="http://schemas.microsoft.com/office/word/2016/wordml/cid" xmlns:w16se="http://schemas.microsoft.com/office/word/2015/wordml/symex" xmlns:wpg="http://schemas.microsoft.com/office/word/2010/wordprocessingGroup" xmlns:wpi="http://schemas.microsoft.com/office/word/2010/wordprocessingInk" xmlns:wne="http://schemas.microsoft.com/office/word/2006/wordml" xmlns:wps="http://schemas.microsoft.com/office/word/2010/wordprocessingShape" mc:Ignorable="w14 w15 w16se w16cid wp14">
   <w:body>
     <w:p>
       <w:pPr>
@@ -172,65 +172,112 @@
             </w:rPr>
             <w:fldChar w:fldCharType="separate"/>
           </w:r>
-          <w:hyperlink w:anchor="_Toc535502089" w:history="1">
-            <w:r>
-              <w:rPr>
-                <w:rStyle w:val="Collegamentoipertestuale"/>
-                <w:rFonts w:cstheme="minorHAnsi"/>
-                <w:b/>
-                <w:noProof/>
-              </w:rPr>
-              <w:t>Introduzione</w:t>
-            </w:r>
-            <w:r>
-              <w:rPr>
-                <w:noProof/>
-                <w:webHidden/>
-              </w:rPr>
-              <w:tab/>
-            </w:r>
-            <w:r>
-              <w:rPr>
-                <w:noProof/>
-                <w:webHidden/>
-              </w:rPr>
-              <w:fldChar w:fldCharType="begin"/>
-            </w:r>
-            <w:r>
-              <w:rPr>
-                <w:noProof/>
-                <w:webHidden/>
-              </w:rPr>
-              <w:instrText xml:space="preserve"> PAGEREF _Toc535502089 \h </w:instrText>
-            </w:r>
-            <w:r>
-              <w:rPr>
-                <w:noProof/>
-                <w:webHidden/>
-              </w:rPr>
-            </w:r>
-            <w:r>
-              <w:rPr>
-                <w:noProof/>
-                <w:webHidden/>
-              </w:rPr>
-              <w:fldChar w:fldCharType="separate"/>
-            </w:r>
-            <w:r>
-              <w:rPr>
-                <w:noProof/>
-                <w:webHidden/>
-              </w:rPr>
-              <w:t>2</w:t>
-            </w:r>
-            <w:r>
-              <w:rPr>
-                <w:noProof/>
-                <w:webHidden/>
-              </w:rPr>
-              <w:fldChar w:fldCharType="end"/>
-            </w:r>
-          </w:hyperlink>
+          <w:bookmarkStart w:id="0" w:name="_GoBack"/>
+          <w:bookmarkEnd w:id="0"/>
+          <w:r>
+            <w:rPr>
+              <w:rStyle w:val="Collegamentoipertestuale"/>
+              <w:noProof/>
+            </w:rPr>
+            <w:fldChar w:fldCharType="begin"/>
+          </w:r>
+          <w:r>
+            <w:rPr>
+              <w:rStyle w:val="Collegamentoipertestuale"/>
+              <w:noProof/>
+            </w:rPr>
+            <w:instrText xml:space="preserve"> </w:instrText>
+          </w:r>
+          <w:r>
+            <w:rPr>
+              <w:noProof/>
+            </w:rPr>
+            <w:instrText>HYPERLINK \l "_Toc4687981"</w:instrText>
+          </w:r>
+          <w:r>
+            <w:rPr>
+              <w:rStyle w:val="Collegamentoipertestuale"/>
+              <w:noProof/>
+            </w:rPr>
+            <w:instrText xml:space="preserve"> </w:instrText>
+          </w:r>
+          <w:r>
+            <w:rPr>
+              <w:rStyle w:val="Collegamentoipertestuale"/>
+              <w:noProof/>
+            </w:rPr>
+          </w:r>
+          <w:r>
+            <w:rPr>
+              <w:rStyle w:val="Collegamentoipertestuale"/>
+              <w:noProof/>
+            </w:rPr>
+            <w:fldChar w:fldCharType="separate"/>
+          </w:r>
+          <w:r>
+            <w:rPr>
+              <w:rStyle w:val="Collegamentoipertestuale"/>
+              <w:rFonts w:cstheme="minorHAnsi"/>
+              <w:b/>
+              <w:noProof/>
+            </w:rPr>
+            <w:t>Introduzione</w:t>
+          </w:r>
+          <w:r>
+            <w:rPr>
+              <w:noProof/>
+              <w:webHidden/>
+            </w:rPr>
+            <w:tab/>
+          </w:r>
+          <w:r>
+            <w:rPr>
+              <w:noProof/>
+              <w:webHidden/>
+            </w:rPr>
+            <w:fldChar w:fldCharType="begin"/>
+          </w:r>
+          <w:r>
+            <w:rPr>
+              <w:noProof/>
+              <w:webHidden/>
+            </w:rPr>
+            <w:instrText xml:space="preserve"> PAGEREF _Toc4687981 \h </w:instrText>
+          </w:r>
+          <w:r>
+            <w:rPr>
+              <w:noProof/>
+              <w:webHidden/>
+            </w:rPr>
+          </w:r>
+          <w:r>
+            <w:rPr>
+              <w:noProof/>
+              <w:webHidden/>
+            </w:rPr>
+            <w:fldChar w:fldCharType="separate"/>
+          </w:r>
+          <w:r>
+            <w:rPr>
+              <w:noProof/>
+              <w:webHidden/>
+            </w:rPr>
+            <w:t>2</w:t>
+          </w:r>
+          <w:r>
+            <w:rPr>
+              <w:noProof/>
+              <w:webHidden/>
+            </w:rPr>
+            <w:fldChar w:fldCharType="end"/>
+          </w:r>
+          <w:r>
+            <w:rPr>
+              <w:rStyle w:val="Collegamentoipertestuale"/>
+              <w:noProof/>
+            </w:rPr>
+            <w:fldChar w:fldCharType="end"/>
+          </w:r>
         </w:p>
         <w:p>
           <w:pPr>
@@ -244,7 +291,7 @@
               <w:lang w:eastAsia="it-IT"/>
             </w:rPr>
           </w:pPr>
-          <w:hyperlink w:anchor="_Toc535502090" w:history="1">
+          <w:hyperlink w:anchor="_Toc4687982" w:history="1">
             <w:r>
               <w:rPr>
                 <w:rStyle w:val="Collegamentoipertestuale"/>
@@ -273,7 +320,7 @@
                 <w:noProof/>
                 <w:webHidden/>
               </w:rPr>
-              <w:instrText xml:space="preserve"> PAGEREF _Toc535502090 \h </w:instrText>
+              <w:instrText xml:space="preserve"> PAGEREF _Toc4687982 \h </w:instrText>
             </w:r>
             <w:r>
               <w:rPr>
@@ -316,7 +363,7 @@
               <w:lang w:eastAsia="it-IT"/>
             </w:rPr>
           </w:pPr>
-          <w:hyperlink w:anchor="_Toc535502091" w:history="1">
+          <w:hyperlink w:anchor="_Toc4687983" w:history="1">
             <w:r>
               <w:rPr>
                 <w:rStyle w:val="Collegamentoipertestuale"/>
@@ -344,7 +391,7 @@
                 <w:noProof/>
                 <w:webHidden/>
               </w:rPr>
-              <w:instrText xml:space="preserve"> PAGEREF _Toc535502091 \h </w:instrText>
+              <w:instrText xml:space="preserve"> PAGEREF _Toc4687983 \h </w:instrText>
             </w:r>
             <w:r>
               <w:rPr>
@@ -387,7 +434,7 @@
               <w:lang w:eastAsia="it-IT"/>
             </w:rPr>
           </w:pPr>
-          <w:hyperlink w:anchor="_Toc535502092" w:history="1">
+          <w:hyperlink w:anchor="_Toc4687984" w:history="1">
             <w:r>
               <w:rPr>
                 <w:rStyle w:val="Collegamentoipertestuale"/>
@@ -415,7 +462,7 @@
                 <w:noProof/>
                 <w:webHidden/>
               </w:rPr>
-              <w:instrText xml:space="preserve"> PAGEREF _Toc535502092 \h </w:instrText>
+              <w:instrText xml:space="preserve"> PAGEREF _Toc4687984 \h </w:instrText>
             </w:r>
             <w:r>
               <w:rPr>
@@ -458,7 +505,7 @@
               <w:lang w:eastAsia="it-IT"/>
             </w:rPr>
           </w:pPr>
-          <w:hyperlink w:anchor="_Toc535502093" w:history="1">
+          <w:hyperlink w:anchor="_Toc4687985" w:history="1">
             <w:r>
               <w:rPr>
                 <w:rStyle w:val="Collegamentoipertestuale"/>
@@ -486,7 +533,7 @@
                 <w:noProof/>
                 <w:webHidden/>
               </w:rPr>
-              <w:instrText xml:space="preserve"> PAGEREF _Toc535502093 \h </w:instrText>
+              <w:instrText xml:space="preserve"> PAGEREF _Toc4687985 \h </w:instrText>
             </w:r>
             <w:r>
               <w:rPr>
@@ -529,7 +576,7 @@
               <w:lang w:eastAsia="it-IT"/>
             </w:rPr>
           </w:pPr>
-          <w:hyperlink w:anchor="_Toc535502094" w:history="1">
+          <w:hyperlink w:anchor="_Toc4687986" w:history="1">
             <w:r>
               <w:rPr>
                 <w:rStyle w:val="Collegamentoipertestuale"/>
@@ -557,7 +604,7 @@
                 <w:noProof/>
                 <w:webHidden/>
               </w:rPr>
-              <w:instrText xml:space="preserve"> PAGEREF _Toc535502094 \h </w:instrText>
+              <w:instrText xml:space="preserve"> PAGEREF _Toc4687986 \h </w:instrText>
             </w:r>
             <w:r>
               <w:rPr>
@@ -600,7 +647,7 @@
               <w:lang w:eastAsia="it-IT"/>
             </w:rPr>
           </w:pPr>
-          <w:hyperlink w:anchor="_Toc535502095" w:history="1">
+          <w:hyperlink w:anchor="_Toc4687987" w:history="1">
             <w:r>
               <w:rPr>
                 <w:rStyle w:val="Collegamentoipertestuale"/>
@@ -628,7 +675,7 @@
                 <w:noProof/>
                 <w:webHidden/>
               </w:rPr>
-              <w:instrText xml:space="preserve"> PAGEREF _Toc535502095 \h </w:instrText>
+              <w:instrText xml:space="preserve"> PAGEREF _Toc4687987 \h </w:instrText>
             </w:r>
             <w:r>
               <w:rPr>
@@ -671,13 +718,84 @@
               <w:lang w:eastAsia="it-IT"/>
             </w:rPr>
           </w:pPr>
-          <w:hyperlink w:anchor="_Toc535502096" w:history="1">
+          <w:hyperlink w:anchor="_Toc4687988" w:history="1">
             <w:r>
               <w:rPr>
                 <w:rStyle w:val="Collegamentoipertestuale"/>
                 <w:b/>
                 <w:noProof/>
               </w:rPr>
+              <w:t>Calendario</w:t>
+            </w:r>
+            <w:r>
+              <w:rPr>
+                <w:noProof/>
+                <w:webHidden/>
+              </w:rPr>
+              <w:tab/>
+            </w:r>
+            <w:r>
+              <w:rPr>
+                <w:noProof/>
+                <w:webHidden/>
+              </w:rPr>
+              <w:fldChar w:fldCharType="begin"/>
+            </w:r>
+            <w:r>
+              <w:rPr>
+                <w:noProof/>
+                <w:webHidden/>
+              </w:rPr>
+              <w:instrText xml:space="preserve"> PAGEREF _Toc4687988 \h </w:instrText>
+            </w:r>
+            <w:r>
+              <w:rPr>
+                <w:noProof/>
+                <w:webHidden/>
+              </w:rPr>
+            </w:r>
+            <w:r>
+              <w:rPr>
+                <w:noProof/>
+                <w:webHidden/>
+              </w:rPr>
+              <w:fldChar w:fldCharType="separate"/>
+            </w:r>
+            <w:r>
+              <w:rPr>
+                <w:noProof/>
+                <w:webHidden/>
+              </w:rPr>
+              <w:t>4</w:t>
+            </w:r>
+            <w:r>
+              <w:rPr>
+                <w:noProof/>
+                <w:webHidden/>
+              </w:rPr>
+              <w:fldChar w:fldCharType="end"/>
+            </w:r>
+          </w:hyperlink>
+        </w:p>
+        <w:p>
+          <w:pPr>
+            <w:pStyle w:val="Sommario2"/>
+            <w:tabs>
+              <w:tab w:val="right" w:leader="dot" w:pos="9628"/>
+            </w:tabs>
+            <w:rPr>
+              <w:rFonts w:eastAsiaTheme="minorEastAsia"/>
+              <w:noProof/>
+              <w:lang w:eastAsia="it-IT"/>
+            </w:rPr>
+          </w:pPr>
+          <w:hyperlink w:anchor="_Toc4687989" w:history="1">
+            <w:r>
+              <w:rPr>
+                <w:rStyle w:val="Collegamentoipertestuale"/>
+                <w:b/>
+                <w:noProof/>
+              </w:rPr>
               <w:t>Gestore dei documenti</w:t>
             </w:r>
             <w:r>
@@ -699,7 +817,7 @@
                 <w:noProof/>
                 <w:webHidden/>
               </w:rPr>
-              <w:instrText xml:space="preserve"> PAGEREF _Toc535502096 \h </w:instrText>
+              <w:instrText xml:space="preserve"> PAGEREF _Toc4687989 \h </w:instrText>
             </w:r>
             <w:r>
               <w:rPr>
@@ -1077,7 +1195,7 @@
           <w:sz w:val="28"/>
         </w:rPr>
       </w:pPr>
-      <w:bookmarkStart w:id="0" w:name="_Toc535502089"/>
+      <w:bookmarkStart w:id="1" w:name="_Toc4687981"/>
       <w:r>
         <w:rPr>
           <w:rFonts w:asciiTheme="minorHAnsi" w:hAnsiTheme="minorHAnsi" w:cstheme="minorHAnsi"/>
@@ -1096,7 +1214,7 @@
         </w:rPr>
         <w:t>ntroduzione</w:t>
       </w:r>
-      <w:bookmarkEnd w:id="0"/>
+      <w:bookmarkEnd w:id="1"/>
     </w:p>
     <w:p>
       <w:r>
@@ -1118,7 +1236,7 @@
           <w:szCs w:val="28"/>
         </w:rPr>
       </w:pPr>
-      <w:bookmarkStart w:id="1" w:name="_Toc535502090"/>
+      <w:bookmarkStart w:id="2" w:name="_Toc4687982"/>
       <w:r>
         <w:rPr>
           <w:rFonts w:asciiTheme="minorHAnsi" w:hAnsiTheme="minorHAnsi" w:cstheme="minorHAnsi"/>
@@ -1129,7 +1247,7 @@
         </w:rPr>
         <w:t>Modalità di interazione</w:t>
       </w:r>
-      <w:bookmarkEnd w:id="1"/>
+      <w:bookmarkEnd w:id="2"/>
     </w:p>
     <w:p/>
     <w:p>
@@ -1138,7 +1256,7 @@
           <w:b/>
         </w:rPr>
       </w:pPr>
-      <w:bookmarkStart w:id="2" w:name="_Toc535502091"/>
+      <w:bookmarkStart w:id="3" w:name="_Toc4687983"/>
       <w:r>
         <w:rPr>
           <w:rStyle w:val="Titolo2Carattere"/>
@@ -1156,7 +1274,7 @@
         </w:rPr>
         <w:t>logout</w:t>
       </w:r>
-      <w:bookmarkEnd w:id="2"/>
+      <w:bookmarkEnd w:id="3"/>
       <w:proofErr w:type="spellEnd"/>
     </w:p>
     <w:p>
@@ -1209,7 +1327,7 @@
           <w:b/>
         </w:rPr>
       </w:pPr>
-      <w:bookmarkStart w:id="3" w:name="_Toc535502092"/>
+      <w:bookmarkStart w:id="4" w:name="_Toc4687984"/>
       <w:r>
         <w:rPr>
           <w:rStyle w:val="Titolo2Carattere"/>
@@ -1218,7 +1336,7 @@
         </w:rPr>
         <w:t>Registro dei trattamenti</w:t>
       </w:r>
-      <w:bookmarkEnd w:id="3"/>
+      <w:bookmarkEnd w:id="4"/>
     </w:p>
     <w:p>
       <w:pPr>
@@ -1378,7 +1496,7 @@
           <w:b/>
         </w:rPr>
       </w:pPr>
-      <w:bookmarkStart w:id="4" w:name="_Toc535502093"/>
+      <w:bookmarkStart w:id="5" w:name="_Toc4687985"/>
       <w:r>
         <w:rPr>
           <w:rStyle w:val="Titolo2Carattere"/>
@@ -1387,7 +1505,7 @@
         </w:rPr>
         <w:t>Registro dei soggetti autorizzati al trattamento</w:t>
       </w:r>
-      <w:bookmarkEnd w:id="4"/>
+      <w:bookmarkEnd w:id="5"/>
     </w:p>
     <w:p>
       <w:pPr>
@@ -1543,7 +1661,7 @@
           <w:color w:val="auto"/>
         </w:rPr>
       </w:pPr>
-      <w:bookmarkStart w:id="5" w:name="_Toc535502094"/>
+      <w:bookmarkStart w:id="6" w:name="_Toc4687986"/>
       <w:r>
         <w:rPr>
           <w:b/>
@@ -1551,7 +1669,7 @@
         </w:rPr>
         <w:t>Registro degli eventi di potenziale violazione della privacy</w:t>
       </w:r>
-      <w:bookmarkEnd w:id="5"/>
+      <w:bookmarkEnd w:id="6"/>
     </w:p>
     <w:p>
       <w:r>
@@ -1667,7 +1785,7 @@
           <w:color w:val="auto"/>
         </w:rPr>
       </w:pPr>
-      <w:bookmarkStart w:id="6" w:name="_Toc535502095"/>
+      <w:bookmarkStart w:id="7" w:name="_Toc4687987"/>
       <w:r>
         <w:rPr>
           <w:b/>
@@ -1676,7 +1794,7 @@
         <w:lastRenderedPageBreak/>
         <w:t>Gestore degli eventi</w:t>
       </w:r>
-      <w:bookmarkEnd w:id="6"/>
+      <w:bookmarkEnd w:id="7"/>
     </w:p>
     <w:p>
       <w:r>
@@ -1738,6 +1856,11 @@
       </w:r>
       <w:r>
         <w:t>, data di effettivo inizio e termine.</w:t>
+      </w:r>
+    </w:p>
+    <w:p>
+      <w:r>
+        <w:t>Le notifiche relative agli eventi più prossimi vengono mostrate nella parte sinistra della pagina, mostrano il nome, la descrizione e la priorità degli eventi ed è prevista la possibilità per gli utenti di posporre le notifiche tramite un apposito tasto.</w:t>
       </w:r>
     </w:p>
     <w:p>
@@ -1748,15 +1871,49 @@
           <w:color w:val="auto"/>
         </w:rPr>
       </w:pPr>
-      <w:bookmarkStart w:id="7" w:name="_Toc535502096"/>
+      <w:bookmarkStart w:id="8" w:name="_Toc4687988"/>
       <w:r>
         <w:rPr>
           <w:b/>
           <w:color w:val="auto"/>
         </w:rPr>
+        <w:t>Calendario</w:t>
+      </w:r>
+      <w:bookmarkEnd w:id="8"/>
+    </w:p>
+    <w:p>
+      <w:r>
+        <w:t xml:space="preserve">Dalla homepage un utente può accedere al calendario contenente gli eventi generati dagli utenti o dal sistema. La vista iniziale mostra una griglia con i giorni del mese corrente e gli eventi associati. Un utente può scegliere se utilizzare una vista mensile, settimanale o giornaliera e scorrere tra i vari mesi/settimane/giorni dell’anno, con la possibilità di tornare tramite un apposito tasto al mese/settimana/giorno corrente. Gli eventi </w:t>
+      </w:r>
+      <w:r>
+        <w:t xml:space="preserve">sono evidenziati da una striscia che parte dal giorno di inizio di un evento e termina nel giorno di fine, colorata del colore associato alla tipologia di evento e contenente il nome dell’evento stesso. Nella vista giornaliera sono specificati anche gli orari di inizio e di fine. </w:t>
+      </w:r>
+      <w:proofErr w:type="gramStart"/>
+      <w:r>
+        <w:t>Inoltre</w:t>
+      </w:r>
+      <w:proofErr w:type="gramEnd"/>
+      <w:r>
+        <w:t xml:space="preserve"> è possibile visualizzare gli eventi relativi ad una certa settimana dell’anno sotto forma di lista.</w:t>
+      </w:r>
+    </w:p>
+    <w:p>
+      <w:pPr>
+        <w:pStyle w:val="Titolo2"/>
+        <w:rPr>
+          <w:b/>
+          <w:color w:val="auto"/>
+        </w:rPr>
+      </w:pPr>
+      <w:bookmarkStart w:id="9" w:name="_Toc4687989"/>
+      <w:r>
+        <w:rPr>
+          <w:b/>
+          <w:color w:val="auto"/>
+        </w:rPr>
         <w:t>Gestore dei documenti</w:t>
       </w:r>
-      <w:bookmarkEnd w:id="7"/>
+      <w:bookmarkEnd w:id="9"/>
     </w:p>
     <w:p>
       <w:r>
@@ -1900,6 +2057,7 @@
         </w:numPr>
       </w:pPr>
       <w:r>
+        <w:lastRenderedPageBreak/>
         <w:t xml:space="preserve">Ricercare/selezionare/filtrare/ordinare trattamenti: Tramite una barra di ricerca, l’utente potrà ricercare un documento in base al nome di questo e potrà selezionare, filtrare, ordinare i documenti in base a determinati tag (ad es. stesso tipo di documento, stesso stato, stessa data di </w:t>
       </w:r>
       <w:r>
@@ -1908,8 +2066,6 @@
       <w:r>
         <w:t>) di questi.</w:t>
       </w:r>
-      <w:bookmarkStart w:id="8" w:name="_GoBack"/>
-      <w:bookmarkEnd w:id="8"/>
     </w:p>
     <w:sectPr>
       <w:headerReference w:type="default" r:id="rId8"/>
@@ -1927,7 +2083,7 @@
 </file>
 
 <file path=word/endnotes.xml><?xml version="1.0" encoding="utf-8"?>
-<w:endnotes xmlns:wpc="http://schemas.microsoft.com/office/word/2010/wordprocessingCanvas" xmlns:cx="http://schemas.microsoft.com/office/drawing/2014/chartex" xmlns:cx1="http://schemas.microsoft.com/office/drawing/2015/9/8/chartex" xmlns:mc="http://schemas.openxmlformats.org/markup-compatibility/2006" xmlns:o="urn:schemas-microsoft-com:office:office" xmlns:r="http://schemas.openxmlformats.org/officeDocument/2006/relationships" xmlns:m="http://schemas.openxmlformats.org/officeDocument/2006/math" xmlns:v="urn:schemas-microsoft-com:vml" xmlns:wp14="http://schemas.microsoft.com/office/word/2010/wordprocessingDrawing" xmlns:wp="http://schemas.openxmlformats.org/drawingml/2006/wordprocessingDrawing" xmlns:w10="urn:schemas-microsoft-com:office:word" xmlns:w="http://schemas.openxmlformats.org/wordprocessingml/2006/main" xmlns:w14="http://schemas.microsoft.com/office/word/2010/wordml" xmlns:w15="http://schemas.microsoft.com/office/word/2012/wordml" xmlns:w16se="http://schemas.microsoft.com/office/word/2015/wordml/symex" xmlns:wpg="http://schemas.microsoft.com/office/word/2010/wordprocessingGroup" xmlns:wpi="http://schemas.microsoft.com/office/word/2010/wordprocessingInk" xmlns:wne="http://schemas.microsoft.com/office/word/2006/wordml" xmlns:wps="http://schemas.microsoft.com/office/word/2010/wordprocessingShape" mc:Ignorable="w14 w15 w16se wp14">
+<w:endnotes xmlns:wpc="http://schemas.microsoft.com/office/word/2010/wordprocessingCanvas" xmlns:cx="http://schemas.microsoft.com/office/drawing/2014/chartex" xmlns:cx1="http://schemas.microsoft.com/office/drawing/2015/9/8/chartex" xmlns:cx2="http://schemas.microsoft.com/office/drawing/2015/10/21/chartex" xmlns:cx3="http://schemas.microsoft.com/office/drawing/2016/5/9/chartex" xmlns:cx4="http://schemas.microsoft.com/office/drawing/2016/5/10/chartex" xmlns:cx5="http://schemas.microsoft.com/office/drawing/2016/5/11/chartex" xmlns:cx6="http://schemas.microsoft.com/office/drawing/2016/5/12/chartex" xmlns:cx7="http://schemas.microsoft.com/office/drawing/2016/5/13/chartex" xmlns:cx8="http://schemas.microsoft.com/office/drawing/2016/5/14/chartex" xmlns:mc="http://schemas.openxmlformats.org/markup-compatibility/2006" xmlns:aink="http://schemas.microsoft.com/office/drawing/2016/ink" xmlns:am3d="http://schemas.microsoft.com/office/drawing/2017/model3d" xmlns:o="urn:schemas-microsoft-com:office:office" xmlns:r="http://schemas.openxmlformats.org/officeDocument/2006/relationships" xmlns:m="http://schemas.openxmlformats.org/officeDocument/2006/math" xmlns:v="urn:schemas-microsoft-com:vml" xmlns:wp14="http://schemas.microsoft.com/office/word/2010/wordprocessingDrawing" xmlns:wp="http://schemas.openxmlformats.org/drawingml/2006/wordprocessingDrawing" xmlns:w10="urn:schemas-microsoft-com:office:word" xmlns:w="http://schemas.openxmlformats.org/wordprocessingml/2006/main" xmlns:w14="http://schemas.microsoft.com/office/word/2010/wordml" xmlns:w15="http://schemas.microsoft.com/office/word/2012/wordml" xmlns:w16cid="http://schemas.microsoft.com/office/word/2016/wordml/cid" xmlns:w16se="http://schemas.microsoft.com/office/word/2015/wordml/symex" xmlns:wpg="http://schemas.microsoft.com/office/word/2010/wordprocessingGroup" xmlns:wpi="http://schemas.microsoft.com/office/word/2010/wordprocessingInk" xmlns:wne="http://schemas.microsoft.com/office/word/2006/wordml" xmlns:wps="http://schemas.microsoft.com/office/word/2010/wordprocessingShape" mc:Ignorable="w14 w15 w16se w16cid wp14">
   <w:endnote w:type="separator" w:id="-1">
     <w:p>
       <w:pPr>
@@ -1952,7 +2108,7 @@
 </file>
 
 <file path=word/footer1.xml><?xml version="1.0" encoding="utf-8"?>
-<w:ftr xmlns:wpc="http://schemas.microsoft.com/office/word/2010/wordprocessingCanvas" xmlns:cx="http://schemas.microsoft.com/office/drawing/2014/chartex" xmlns:cx1="http://schemas.microsoft.com/office/drawing/2015/9/8/chartex" xmlns:mc="http://schemas.openxmlformats.org/markup-compatibility/2006" xmlns:o="urn:schemas-microsoft-com:office:office" xmlns:r="http://schemas.openxmlformats.org/officeDocument/2006/relationships" xmlns:m="http://schemas.openxmlformats.org/officeDocument/2006/math" xmlns:v="urn:schemas-microsoft-com:vml" xmlns:wp14="http://schemas.microsoft.com/office/word/2010/wordprocessingDrawing" xmlns:wp="http://schemas.openxmlformats.org/drawingml/2006/wordprocessingDrawing" xmlns:w10="urn:schemas-microsoft-com:office:word" xmlns:w="http://schemas.openxmlformats.org/wordprocessingml/2006/main" xmlns:w14="http://schemas.microsoft.com/office/word/2010/wordml" xmlns:w15="http://schemas.microsoft.com/office/word/2012/wordml" xmlns:w16se="http://schemas.microsoft.com/office/word/2015/wordml/symex" xmlns:wpg="http://schemas.microsoft.com/office/word/2010/wordprocessingGroup" xmlns:wpi="http://schemas.microsoft.com/office/word/2010/wordprocessingInk" xmlns:wne="http://schemas.microsoft.com/office/word/2006/wordml" xmlns:wps="http://schemas.microsoft.com/office/word/2010/wordprocessingShape" mc:Ignorable="w14 w15 w16se wp14">
+<w:ftr xmlns:wpc="http://schemas.microsoft.com/office/word/2010/wordprocessingCanvas" xmlns:cx="http://schemas.microsoft.com/office/drawing/2014/chartex" xmlns:cx1="http://schemas.microsoft.com/office/drawing/2015/9/8/chartex" xmlns:cx2="http://schemas.microsoft.com/office/drawing/2015/10/21/chartex" xmlns:cx3="http://schemas.microsoft.com/office/drawing/2016/5/9/chartex" xmlns:cx4="http://schemas.microsoft.com/office/drawing/2016/5/10/chartex" xmlns:cx5="http://schemas.microsoft.com/office/drawing/2016/5/11/chartex" xmlns:cx6="http://schemas.microsoft.com/office/drawing/2016/5/12/chartex" xmlns:cx7="http://schemas.microsoft.com/office/drawing/2016/5/13/chartex" xmlns:cx8="http://schemas.microsoft.com/office/drawing/2016/5/14/chartex" xmlns:mc="http://schemas.openxmlformats.org/markup-compatibility/2006" xmlns:aink="http://schemas.microsoft.com/office/drawing/2016/ink" xmlns:am3d="http://schemas.microsoft.com/office/drawing/2017/model3d" xmlns:o="urn:schemas-microsoft-com:office:office" xmlns:r="http://schemas.openxmlformats.org/officeDocument/2006/relationships" xmlns:m="http://schemas.openxmlformats.org/officeDocument/2006/math" xmlns:v="urn:schemas-microsoft-com:vml" xmlns:wp14="http://schemas.microsoft.com/office/word/2010/wordprocessingDrawing" xmlns:wp="http://schemas.openxmlformats.org/drawingml/2006/wordprocessingDrawing" xmlns:w10="urn:schemas-microsoft-com:office:word" xmlns:w="http://schemas.openxmlformats.org/wordprocessingml/2006/main" xmlns:w14="http://schemas.microsoft.com/office/word/2010/wordml" xmlns:w15="http://schemas.microsoft.com/office/word/2012/wordml" xmlns:w16cid="http://schemas.microsoft.com/office/word/2016/wordml/cid" xmlns:w16se="http://schemas.microsoft.com/office/word/2015/wordml/symex" xmlns:wpg="http://schemas.microsoft.com/office/word/2010/wordprocessingGroup" xmlns:wpi="http://schemas.microsoft.com/office/word/2010/wordprocessingInk" xmlns:wne="http://schemas.microsoft.com/office/word/2006/wordml" xmlns:wps="http://schemas.microsoft.com/office/word/2010/wordprocessingShape" mc:Ignorable="w14 w15 w16se w16cid wp14">
   <w:sdt>
     <w:sdtPr>
       <w:id w:val="1303117109"/>
@@ -2031,7 +2187,7 @@
 </file>
 
 <file path=word/footer2.xml><?xml version="1.0" encoding="utf-8"?>
-<w:ftr xmlns:wpc="http://schemas.microsoft.com/office/word/2010/wordprocessingCanvas" xmlns:cx="http://schemas.microsoft.com/office/drawing/2014/chartex" xmlns:cx1="http://schemas.microsoft.com/office/drawing/2015/9/8/chartex" xmlns:mc="http://schemas.openxmlformats.org/markup-compatibility/2006" xmlns:o="urn:schemas-microsoft-com:office:office" xmlns:r="http://schemas.openxmlformats.org/officeDocument/2006/relationships" xmlns:m="http://schemas.openxmlformats.org/officeDocument/2006/math" xmlns:v="urn:schemas-microsoft-com:vml" xmlns:wp14="http://schemas.microsoft.com/office/word/2010/wordprocessingDrawing" xmlns:wp="http://schemas.openxmlformats.org/drawingml/2006/wordprocessingDrawing" xmlns:w10="urn:schemas-microsoft-com:office:word" xmlns:w="http://schemas.openxmlformats.org/wordprocessingml/2006/main" xmlns:w14="http://schemas.microsoft.com/office/word/2010/wordml" xmlns:w15="http://schemas.microsoft.com/office/word/2012/wordml" xmlns:w16se="http://schemas.microsoft.com/office/word/2015/wordml/symex" xmlns:wpg="http://schemas.microsoft.com/office/word/2010/wordprocessingGroup" xmlns:wpi="http://schemas.microsoft.com/office/word/2010/wordprocessingInk" xmlns:wne="http://schemas.microsoft.com/office/word/2006/wordml" xmlns:wps="http://schemas.microsoft.com/office/word/2010/wordprocessingShape" mc:Ignorable="w14 w15 w16se wp14">
+<w:ftr xmlns:wpc="http://schemas.microsoft.com/office/word/2010/wordprocessingCanvas" xmlns:cx="http://schemas.microsoft.com/office/drawing/2014/chartex" xmlns:cx1="http://schemas.microsoft.com/office/drawing/2015/9/8/chartex" xmlns:cx2="http://schemas.microsoft.com/office/drawing/2015/10/21/chartex" xmlns:cx3="http://schemas.microsoft.com/office/drawing/2016/5/9/chartex" xmlns:cx4="http://schemas.microsoft.com/office/drawing/2016/5/10/chartex" xmlns:cx5="http://schemas.microsoft.com/office/drawing/2016/5/11/chartex" xmlns:cx6="http://schemas.microsoft.com/office/drawing/2016/5/12/chartex" xmlns:cx7="http://schemas.microsoft.com/office/drawing/2016/5/13/chartex" xmlns:cx8="http://schemas.microsoft.com/office/drawing/2016/5/14/chartex" xmlns:mc="http://schemas.openxmlformats.org/markup-compatibility/2006" xmlns:aink="http://schemas.microsoft.com/office/drawing/2016/ink" xmlns:am3d="http://schemas.microsoft.com/office/drawing/2017/model3d" xmlns:o="urn:schemas-microsoft-com:office:office" xmlns:r="http://schemas.openxmlformats.org/officeDocument/2006/relationships" xmlns:m="http://schemas.openxmlformats.org/officeDocument/2006/math" xmlns:v="urn:schemas-microsoft-com:vml" xmlns:wp14="http://schemas.microsoft.com/office/word/2010/wordprocessingDrawing" xmlns:wp="http://schemas.openxmlformats.org/drawingml/2006/wordprocessingDrawing" xmlns:w10="urn:schemas-microsoft-com:office:word" xmlns:w="http://schemas.openxmlformats.org/wordprocessingml/2006/main" xmlns:w14="http://schemas.microsoft.com/office/word/2010/wordml" xmlns:w15="http://schemas.microsoft.com/office/word/2012/wordml" xmlns:w16cid="http://schemas.microsoft.com/office/word/2016/wordml/cid" xmlns:w16se="http://schemas.microsoft.com/office/word/2015/wordml/symex" xmlns:wpg="http://schemas.microsoft.com/office/word/2010/wordprocessingGroup" xmlns:wpi="http://schemas.microsoft.com/office/word/2010/wordprocessingInk" xmlns:wne="http://schemas.microsoft.com/office/word/2006/wordml" xmlns:wps="http://schemas.microsoft.com/office/word/2010/wordprocessingShape" mc:Ignorable="w14 w15 w16se w16cid wp14">
   <w:sdt>
     <w:sdtPr>
       <w:id w:val="1629437468"/>
@@ -2107,7 +2263,7 @@
 </file>
 
 <file path=word/footnotes.xml><?xml version="1.0" encoding="utf-8"?>
-<w:footnotes xmlns:wpc="http://schemas.microsoft.com/office/word/2010/wordprocessingCanvas" xmlns:cx="http://schemas.microsoft.com/office/drawing/2014/chartex" xmlns:cx1="http://schemas.microsoft.com/office/drawing/2015/9/8/chartex" xmlns:mc="http://schemas.openxmlformats.org/markup-compatibility/2006" xmlns:o="urn:schemas-microsoft-com:office:office" xmlns:r="http://schemas.openxmlformats.org/officeDocument/2006/relationships" xmlns:m="http://schemas.openxmlformats.org/officeDocument/2006/math" xmlns:v="urn:schemas-microsoft-com:vml" xmlns:wp14="http://schemas.microsoft.com/office/word/2010/wordprocessingDrawing" xmlns:wp="http://schemas.openxmlformats.org/drawingml/2006/wordprocessingDrawing" xmlns:w10="urn:schemas-microsoft-com:office:word" xmlns:w="http://schemas.openxmlformats.org/wordprocessingml/2006/main" xmlns:w14="http://schemas.microsoft.com/office/word/2010/wordml" xmlns:w15="http://schemas.microsoft.com/office/word/2012/wordml" xmlns:w16se="http://schemas.microsoft.com/office/word/2015/wordml/symex" xmlns:wpg="http://schemas.microsoft.com/office/word/2010/wordprocessingGroup" xmlns:wpi="http://schemas.microsoft.com/office/word/2010/wordprocessingInk" xmlns:wne="http://schemas.microsoft.com/office/word/2006/wordml" xmlns:wps="http://schemas.microsoft.com/office/word/2010/wordprocessingShape" mc:Ignorable="w14 w15 w16se wp14">
+<w:footnotes xmlns:wpc="http://schemas.microsoft.com/office/word/2010/wordprocessingCanvas" xmlns:cx="http://schemas.microsoft.com/office/drawing/2014/chartex" xmlns:cx1="http://schemas.microsoft.com/office/drawing/2015/9/8/chartex" xmlns:cx2="http://schemas.microsoft.com/office/drawing/2015/10/21/chartex" xmlns:cx3="http://schemas.microsoft.com/office/drawing/2016/5/9/chartex" xmlns:cx4="http://schemas.microsoft.com/office/drawing/2016/5/10/chartex" xmlns:cx5="http://schemas.microsoft.com/office/drawing/2016/5/11/chartex" xmlns:cx6="http://schemas.microsoft.com/office/drawing/2016/5/12/chartex" xmlns:cx7="http://schemas.microsoft.com/office/drawing/2016/5/13/chartex" xmlns:cx8="http://schemas.microsoft.com/office/drawing/2016/5/14/chartex" xmlns:mc="http://schemas.openxmlformats.org/markup-compatibility/2006" xmlns:aink="http://schemas.microsoft.com/office/drawing/2016/ink" xmlns:am3d="http://schemas.microsoft.com/office/drawing/2017/model3d" xmlns:o="urn:schemas-microsoft-com:office:office" xmlns:r="http://schemas.openxmlformats.org/officeDocument/2006/relationships" xmlns:m="http://schemas.openxmlformats.org/officeDocument/2006/math" xmlns:v="urn:schemas-microsoft-com:vml" xmlns:wp14="http://schemas.microsoft.com/office/word/2010/wordprocessingDrawing" xmlns:wp="http://schemas.openxmlformats.org/drawingml/2006/wordprocessingDrawing" xmlns:w10="urn:schemas-microsoft-com:office:word" xmlns:w="http://schemas.openxmlformats.org/wordprocessingml/2006/main" xmlns:w14="http://schemas.microsoft.com/office/word/2010/wordml" xmlns:w15="http://schemas.microsoft.com/office/word/2012/wordml" xmlns:w16cid="http://schemas.microsoft.com/office/word/2016/wordml/cid" xmlns:w16se="http://schemas.microsoft.com/office/word/2015/wordml/symex" xmlns:wpg="http://schemas.microsoft.com/office/word/2010/wordprocessingGroup" xmlns:wpi="http://schemas.microsoft.com/office/word/2010/wordprocessingInk" xmlns:wne="http://schemas.microsoft.com/office/word/2006/wordml" xmlns:wps="http://schemas.microsoft.com/office/word/2010/wordprocessingShape" mc:Ignorable="w14 w15 w16se w16cid wp14">
   <w:footnote w:type="separator" w:id="-1">
     <w:p>
       <w:pPr>
@@ -2132,7 +2288,7 @@
 </file>
 
 <file path=word/header1.xml><?xml version="1.0" encoding="utf-8"?>
-<w:hdr xmlns:wpc="http://schemas.microsoft.com/office/word/2010/wordprocessingCanvas" xmlns:cx="http://schemas.microsoft.com/office/drawing/2014/chartex" xmlns:cx1="http://schemas.microsoft.com/office/drawing/2015/9/8/chartex" xmlns:mc="http://schemas.openxmlformats.org/markup-compatibility/2006" xmlns:o="urn:schemas-microsoft-com:office:office" xmlns:r="http://schemas.openxmlformats.org/officeDocument/2006/relationships" xmlns:m="http://schemas.openxmlformats.org/officeDocument/2006/math" xmlns:v="urn:schemas-microsoft-com:vml" xmlns:wp14="http://schemas.microsoft.com/office/word/2010/wordprocessingDrawing" xmlns:wp="http://schemas.openxmlformats.org/drawingml/2006/wordprocessingDrawing" xmlns:w10="urn:schemas-microsoft-com:office:word" xmlns:w="http://schemas.openxmlformats.org/wordprocessingml/2006/main" xmlns:w14="http://schemas.microsoft.com/office/word/2010/wordml" xmlns:w15="http://schemas.microsoft.com/office/word/2012/wordml" xmlns:w16se="http://schemas.microsoft.com/office/word/2015/wordml/symex" xmlns:wpg="http://schemas.microsoft.com/office/word/2010/wordprocessingGroup" xmlns:wpi="http://schemas.microsoft.com/office/word/2010/wordprocessingInk" xmlns:wne="http://schemas.microsoft.com/office/word/2006/wordml" xmlns:wps="http://schemas.microsoft.com/office/word/2010/wordprocessingShape" mc:Ignorable="w14 w15 w16se wp14">
+<w:hdr xmlns:wpc="http://schemas.microsoft.com/office/word/2010/wordprocessingCanvas" xmlns:cx="http://schemas.microsoft.com/office/drawing/2014/chartex" xmlns:cx1="http://schemas.microsoft.com/office/drawing/2015/9/8/chartex" xmlns:cx2="http://schemas.microsoft.com/office/drawing/2015/10/21/chartex" xmlns:cx3="http://schemas.microsoft.com/office/drawing/2016/5/9/chartex" xmlns:cx4="http://schemas.microsoft.com/office/drawing/2016/5/10/chartex" xmlns:cx5="http://schemas.microsoft.com/office/drawing/2016/5/11/chartex" xmlns:cx6="http://schemas.microsoft.com/office/drawing/2016/5/12/chartex" xmlns:cx7="http://schemas.microsoft.com/office/drawing/2016/5/13/chartex" xmlns:cx8="http://schemas.microsoft.com/office/drawing/2016/5/14/chartex" xmlns:mc="http://schemas.openxmlformats.org/markup-compatibility/2006" xmlns:aink="http://schemas.microsoft.com/office/drawing/2016/ink" xmlns:am3d="http://schemas.microsoft.com/office/drawing/2017/model3d" xmlns:o="urn:schemas-microsoft-com:office:office" xmlns:r="http://schemas.openxmlformats.org/officeDocument/2006/relationships" xmlns:m="http://schemas.openxmlformats.org/officeDocument/2006/math" xmlns:v="urn:schemas-microsoft-com:vml" xmlns:wp14="http://schemas.microsoft.com/office/word/2010/wordprocessingDrawing" xmlns:wp="http://schemas.openxmlformats.org/drawingml/2006/wordprocessingDrawing" xmlns:w10="urn:schemas-microsoft-com:office:word" xmlns:w="http://schemas.openxmlformats.org/wordprocessingml/2006/main" xmlns:w14="http://schemas.microsoft.com/office/word/2010/wordml" xmlns:w15="http://schemas.microsoft.com/office/word/2012/wordml" xmlns:w16cid="http://schemas.microsoft.com/office/word/2016/wordml/cid" xmlns:w16se="http://schemas.microsoft.com/office/word/2015/wordml/symex" xmlns:wpg="http://schemas.microsoft.com/office/word/2010/wordprocessingGroup" xmlns:wpi="http://schemas.microsoft.com/office/word/2010/wordprocessingInk" xmlns:wne="http://schemas.microsoft.com/office/word/2006/wordml" xmlns:wps="http://schemas.microsoft.com/office/word/2010/wordprocessingShape" mc:Ignorable="w14 w15 w16se w16cid wp14">
   <w:p>
     <w:pPr>
       <w:pStyle w:val="Intestazione"/>
@@ -2311,9 +2467,9 @@
             </wp:anchor>
           </w:drawing>
         </mc:Choice>
-        <mc:Fallback xmlns:w16cid="http://schemas.microsoft.com/office/word/2016/wordml/cid" xmlns:am3d="http://schemas.microsoft.com/office/drawing/2017/model3d" xmlns:aink="http://schemas.microsoft.com/office/drawing/2016/ink" xmlns:cx8="http://schemas.microsoft.com/office/drawing/2016/5/14/chartex" xmlns:cx7="http://schemas.microsoft.com/office/drawing/2016/5/13/chartex" xmlns:cx6="http://schemas.microsoft.com/office/drawing/2016/5/12/chartex" xmlns:cx5="http://schemas.microsoft.com/office/drawing/2016/5/11/chartex" xmlns:cx4="http://schemas.microsoft.com/office/drawing/2016/5/10/chartex" xmlns:cx3="http://schemas.microsoft.com/office/drawing/2016/5/9/chartex" xmlns:cx2="http://schemas.microsoft.com/office/drawing/2015/10/21/chartex">
+        <mc:Fallback>
           <w:pict>
-            <v:shapetype w14:anchorId="3745154F" id="_x0000_t202" coordsize="21600,21600" o:spt="202" path="m,l,21600r21600,l21600,xe">
+            <v:shapetype w14:anchorId="2EDD348A" id="_x0000_t202" coordsize="21600,21600" o:spt="202" path="m,l,21600r21600,l21600,xe">
               <v:stroke joinstyle="miter"/>
               <v:path gradientshapeok="t" o:connecttype="rect"/>
             </v:shapetype>
@@ -2593,7 +2749,7 @@
             </wp:anchor>
           </w:drawing>
         </mc:Choice>
-        <mc:Fallback xmlns:w16cid="http://schemas.microsoft.com/office/word/2016/wordml/cid" xmlns:am3d="http://schemas.microsoft.com/office/drawing/2017/model3d" xmlns:aink="http://schemas.microsoft.com/office/drawing/2016/ink" xmlns:cx8="http://schemas.microsoft.com/office/drawing/2016/5/14/chartex" xmlns:cx7="http://schemas.microsoft.com/office/drawing/2016/5/13/chartex" xmlns:cx6="http://schemas.microsoft.com/office/drawing/2016/5/12/chartex" xmlns:cx5="http://schemas.microsoft.com/office/drawing/2016/5/11/chartex" xmlns:cx4="http://schemas.microsoft.com/office/drawing/2016/5/10/chartex" xmlns:cx3="http://schemas.microsoft.com/office/drawing/2016/5/9/chartex" xmlns:cx2="http://schemas.microsoft.com/office/drawing/2015/10/21/chartex">
+        <mc:Fallback>
           <w:pict>
             <v:line w14:anchorId="103B305B" id="Connettore diritto 5" o:spid="_x0000_s1026" style="position:absolute;z-index:251660288;visibility:visible;mso-wrap-style:square;mso-width-percent:0;mso-wrap-distance-left:9pt;mso-wrap-distance-top:0;mso-wrap-distance-right:9pt;mso-wrap-distance-bottom:0;mso-position-horizontal:absolute;mso-position-horizontal-relative:margin;mso-position-vertical:absolute;mso-position-vertical-relative:margin;mso-width-percent:0;mso-width-relative:margin" from="-24.55pt,-18pt" to="504.2pt,-18pt" o:gfxdata="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" strokecolor="black [3200]" strokeweight=".5pt">
               <v:stroke joinstyle="miter"/>
@@ -2676,7 +2832,7 @@
 </file>
 
 <file path=word/header2.xml><?xml version="1.0" encoding="utf-8"?>
-<w:hdr xmlns:wpc="http://schemas.microsoft.com/office/word/2010/wordprocessingCanvas" xmlns:cx="http://schemas.microsoft.com/office/drawing/2014/chartex" xmlns:cx1="http://schemas.microsoft.com/office/drawing/2015/9/8/chartex" xmlns:mc="http://schemas.openxmlformats.org/markup-compatibility/2006" xmlns:o="urn:schemas-microsoft-com:office:office" xmlns:r="http://schemas.openxmlformats.org/officeDocument/2006/relationships" xmlns:m="http://schemas.openxmlformats.org/officeDocument/2006/math" xmlns:v="urn:schemas-microsoft-com:vml" xmlns:wp14="http://schemas.microsoft.com/office/word/2010/wordprocessingDrawing" xmlns:wp="http://schemas.openxmlformats.org/drawingml/2006/wordprocessingDrawing" xmlns:w10="urn:schemas-microsoft-com:office:word" xmlns:w="http://schemas.openxmlformats.org/wordprocessingml/2006/main" xmlns:w14="http://schemas.microsoft.com/office/word/2010/wordml" xmlns:w15="http://schemas.microsoft.com/office/word/2012/wordml" xmlns:w16se="http://schemas.microsoft.com/office/word/2015/wordml/symex" xmlns:wpg="http://schemas.microsoft.com/office/word/2010/wordprocessingGroup" xmlns:wpi="http://schemas.microsoft.com/office/word/2010/wordprocessingInk" xmlns:wne="http://schemas.microsoft.com/office/word/2006/wordml" xmlns:wps="http://schemas.microsoft.com/office/word/2010/wordprocessingShape" mc:Ignorable="w14 w15 w16se wp14">
+<w:hdr xmlns:wpc="http://schemas.microsoft.com/office/word/2010/wordprocessingCanvas" xmlns:cx="http://schemas.microsoft.com/office/drawing/2014/chartex" xmlns:cx1="http://schemas.microsoft.com/office/drawing/2015/9/8/chartex" xmlns:cx2="http://schemas.microsoft.com/office/drawing/2015/10/21/chartex" xmlns:cx3="http://schemas.microsoft.com/office/drawing/2016/5/9/chartex" xmlns:cx4="http://schemas.microsoft.com/office/drawing/2016/5/10/chartex" xmlns:cx5="http://schemas.microsoft.com/office/drawing/2016/5/11/chartex" xmlns:cx6="http://schemas.microsoft.com/office/drawing/2016/5/12/chartex" xmlns:cx7="http://schemas.microsoft.com/office/drawing/2016/5/13/chartex" xmlns:cx8="http://schemas.microsoft.com/office/drawing/2016/5/14/chartex" xmlns:mc="http://schemas.openxmlformats.org/markup-compatibility/2006" xmlns:aink="http://schemas.microsoft.com/office/drawing/2016/ink" xmlns:am3d="http://schemas.microsoft.com/office/drawing/2017/model3d" xmlns:o="urn:schemas-microsoft-com:office:office" xmlns:r="http://schemas.openxmlformats.org/officeDocument/2006/relationships" xmlns:m="http://schemas.openxmlformats.org/officeDocument/2006/math" xmlns:v="urn:schemas-microsoft-com:vml" xmlns:wp14="http://schemas.microsoft.com/office/word/2010/wordprocessingDrawing" xmlns:wp="http://schemas.openxmlformats.org/drawingml/2006/wordprocessingDrawing" xmlns:w10="urn:schemas-microsoft-com:office:word" xmlns:w="http://schemas.openxmlformats.org/wordprocessingml/2006/main" xmlns:w14="http://schemas.microsoft.com/office/word/2010/wordml" xmlns:w15="http://schemas.microsoft.com/office/word/2012/wordml" xmlns:w16cid="http://schemas.microsoft.com/office/word/2016/wordml/cid" xmlns:w16se="http://schemas.microsoft.com/office/word/2015/wordml/symex" xmlns:wpg="http://schemas.microsoft.com/office/word/2010/wordprocessingGroup" xmlns:wpi="http://schemas.microsoft.com/office/word/2010/wordprocessingInk" xmlns:wne="http://schemas.microsoft.com/office/word/2006/wordml" xmlns:wps="http://schemas.microsoft.com/office/word/2010/wordprocessingShape" mc:Ignorable="w14 w15 w16se w16cid wp14">
   <w:p>
     <w:pPr>
       <w:pStyle w:val="Intestazione"/>
@@ -2854,9 +3010,9 @@
             </wp:anchor>
           </w:drawing>
         </mc:Choice>
-        <mc:Fallback xmlns:w16cid="http://schemas.microsoft.com/office/word/2016/wordml/cid" xmlns:am3d="http://schemas.microsoft.com/office/drawing/2017/model3d" xmlns:aink="http://schemas.microsoft.com/office/drawing/2016/ink" xmlns:cx8="http://schemas.microsoft.com/office/drawing/2016/5/14/chartex" xmlns:cx7="http://schemas.microsoft.com/office/drawing/2016/5/13/chartex" xmlns:cx6="http://schemas.microsoft.com/office/drawing/2016/5/12/chartex" xmlns:cx5="http://schemas.microsoft.com/office/drawing/2016/5/11/chartex" xmlns:cx4="http://schemas.microsoft.com/office/drawing/2016/5/10/chartex" xmlns:cx3="http://schemas.microsoft.com/office/drawing/2016/5/9/chartex" xmlns:cx2="http://schemas.microsoft.com/office/drawing/2015/10/21/chartex">
+        <mc:Fallback>
           <w:pict>
-            <v:shapetype w14:anchorId="44A403F1" id="_x0000_t202" coordsize="21600,21600" o:spt="202" path="m,l,21600r21600,l21600,xe">
+            <v:shapetype w14:anchorId="3DBF923A" id="_x0000_t202" coordsize="21600,21600" o:spt="202" path="m,l,21600r21600,l21600,xe">
               <v:stroke joinstyle="miter"/>
               <v:path gradientshapeok="t" o:connecttype="rect"/>
             </v:shapetype>
@@ -3143,7 +3299,7 @@
             </wp:anchor>
           </w:drawing>
         </mc:Choice>
-        <mc:Fallback xmlns:w16cid="http://schemas.microsoft.com/office/word/2016/wordml/cid" xmlns:am3d="http://schemas.microsoft.com/office/drawing/2017/model3d" xmlns:aink="http://schemas.microsoft.com/office/drawing/2016/ink" xmlns:cx8="http://schemas.microsoft.com/office/drawing/2016/5/14/chartex" xmlns:cx7="http://schemas.microsoft.com/office/drawing/2016/5/13/chartex" xmlns:cx6="http://schemas.microsoft.com/office/drawing/2016/5/12/chartex" xmlns:cx5="http://schemas.microsoft.com/office/drawing/2016/5/11/chartex" xmlns:cx4="http://schemas.microsoft.com/office/drawing/2016/5/10/chartex" xmlns:cx3="http://schemas.microsoft.com/office/drawing/2016/5/9/chartex" xmlns:cx2="http://schemas.microsoft.com/office/drawing/2015/10/21/chartex">
+        <mc:Fallback>
           <w:pict>
             <v:line w14:anchorId="200CBF10" id="Connettore diritto 8" o:spid="_x0000_s1026" style="position:absolute;z-index:251665408;visibility:visible;mso-wrap-style:square;mso-width-percent:0;mso-wrap-distance-left:9pt;mso-wrap-distance-top:0;mso-wrap-distance-right:9pt;mso-wrap-distance-bottom:0;mso-position-horizontal:center;mso-position-horizontal-relative:margin;mso-position-vertical:top;mso-position-vertical-relative:margin;mso-width-percent:0;mso-width-relative:margin" from="0,0" to="528.75pt,0" o:gfxdata="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" strokecolor="black [3200]" strokeweight=".5pt">
               <v:stroke joinstyle="miter"/>
@@ -3226,7 +3382,7 @@
 </file>
 
 <file path=word/numbering.xml><?xml version="1.0" encoding="utf-8"?>
-<w:numbering xmlns:wpc="http://schemas.microsoft.com/office/word/2010/wordprocessingCanvas" xmlns:cx="http://schemas.microsoft.com/office/drawing/2014/chartex" xmlns:cx1="http://schemas.microsoft.com/office/drawing/2015/9/8/chartex" xmlns:mc="http://schemas.openxmlformats.org/markup-compatibility/2006" xmlns:o="urn:schemas-microsoft-com:office:office" xmlns:r="http://schemas.openxmlformats.org/officeDocument/2006/relationships" xmlns:m="http://schemas.openxmlformats.org/officeDocument/2006/math" xmlns:v="urn:schemas-microsoft-com:vml" xmlns:wp14="http://schemas.microsoft.com/office/word/2010/wordprocessingDrawing" xmlns:wp="http://schemas.openxmlformats.org/drawingml/2006/wordprocessingDrawing" xmlns:w10="urn:schemas-microsoft-com:office:word" xmlns:w="http://schemas.openxmlformats.org/wordprocessingml/2006/main" xmlns:w14="http://schemas.microsoft.com/office/word/2010/wordml" xmlns:w15="http://schemas.microsoft.com/office/word/2012/wordml" xmlns:w16se="http://schemas.microsoft.com/office/word/2015/wordml/symex" xmlns:wpg="http://schemas.microsoft.com/office/word/2010/wordprocessingGroup" xmlns:wpi="http://schemas.microsoft.com/office/word/2010/wordprocessingInk" xmlns:wne="http://schemas.microsoft.com/office/word/2006/wordml" xmlns:wps="http://schemas.microsoft.com/office/word/2010/wordprocessingShape" mc:Ignorable="w14 w15 w16se wp14">
+<w:numbering xmlns:wpc="http://schemas.microsoft.com/office/word/2010/wordprocessingCanvas" xmlns:cx="http://schemas.microsoft.com/office/drawing/2014/chartex" xmlns:cx1="http://schemas.microsoft.com/office/drawing/2015/9/8/chartex" xmlns:cx2="http://schemas.microsoft.com/office/drawing/2015/10/21/chartex" xmlns:cx3="http://schemas.microsoft.com/office/drawing/2016/5/9/chartex" xmlns:cx4="http://schemas.microsoft.com/office/drawing/2016/5/10/chartex" xmlns:cx5="http://schemas.microsoft.com/office/drawing/2016/5/11/chartex" xmlns:cx6="http://schemas.microsoft.com/office/drawing/2016/5/12/chartex" xmlns:cx7="http://schemas.microsoft.com/office/drawing/2016/5/13/chartex" xmlns:cx8="http://schemas.microsoft.com/office/drawing/2016/5/14/chartex" xmlns:mc="http://schemas.openxmlformats.org/markup-compatibility/2006" xmlns:aink="http://schemas.microsoft.com/office/drawing/2016/ink" xmlns:am3d="http://schemas.microsoft.com/office/drawing/2017/model3d" xmlns:o="urn:schemas-microsoft-com:office:office" xmlns:r="http://schemas.openxmlformats.org/officeDocument/2006/relationships" xmlns:m="http://schemas.openxmlformats.org/officeDocument/2006/math" xmlns:v="urn:schemas-microsoft-com:vml" xmlns:wp14="http://schemas.microsoft.com/office/word/2010/wordprocessingDrawing" xmlns:wp="http://schemas.openxmlformats.org/drawingml/2006/wordprocessingDrawing" xmlns:w10="urn:schemas-microsoft-com:office:word" xmlns:w="http://schemas.openxmlformats.org/wordprocessingml/2006/main" xmlns:w14="http://schemas.microsoft.com/office/word/2010/wordml" xmlns:w15="http://schemas.microsoft.com/office/word/2012/wordml" xmlns:w16cid="http://schemas.microsoft.com/office/word/2016/wordml/cid" xmlns:w16se="http://schemas.microsoft.com/office/word/2015/wordml/symex" xmlns:wpg="http://schemas.microsoft.com/office/word/2010/wordprocessingGroup" xmlns:wpi="http://schemas.microsoft.com/office/word/2010/wordprocessingInk" xmlns:wne="http://schemas.microsoft.com/office/word/2006/wordml" xmlns:wps="http://schemas.microsoft.com/office/word/2010/wordprocessingShape" mc:Ignorable="w14 w15 w16se w16cid wp14">
   <w:abstractNum w:abstractNumId="0" w15:restartNumberingAfterBreak="0">
     <w:nsid w:val="0B394D95"/>
     <w:multiLevelType w:val="hybridMultilevel"/>
@@ -3809,7 +3965,7 @@
 </file>
 
 <file path=word/styles.xml><?xml version="1.0" encoding="utf-8"?>
-<w:styles xmlns:mc="http://schemas.openxmlformats.org/markup-compatibility/2006" xmlns:r="http://schemas.openxmlformats.org/officeDocument/2006/relationships" xmlns:w="http://schemas.openxmlformats.org/wordprocessingml/2006/main" xmlns:w14="http://schemas.microsoft.com/office/word/2010/wordml" xmlns:w15="http://schemas.microsoft.com/office/word/2012/wordml" xmlns:w16se="http://schemas.microsoft.com/office/word/2015/wordml/symex" mc:Ignorable="w14 w15 w16se">
+<w:styles xmlns:mc="http://schemas.openxmlformats.org/markup-compatibility/2006" xmlns:r="http://schemas.openxmlformats.org/officeDocument/2006/relationships" xmlns:w="http://schemas.openxmlformats.org/wordprocessingml/2006/main" xmlns:w14="http://schemas.microsoft.com/office/word/2010/wordml" xmlns:w15="http://schemas.microsoft.com/office/word/2012/wordml" xmlns:w16cid="http://schemas.microsoft.com/office/word/2016/wordml/cid" xmlns:w16se="http://schemas.microsoft.com/office/word/2015/wordml/symex" mc:Ignorable="w14 w15 w16se w16cid">
   <w:docDefaults>
     <w:rPrDefault>
       <w:rPr>
@@ -3825,7 +3981,7 @@
       </w:pPr>
     </w:pPrDefault>
   </w:docDefaults>
-  <w:latentStyles w:defLockedState="0" w:defUIPriority="99" w:defSemiHidden="0" w:defUnhideWhenUsed="0" w:defQFormat="0" w:count="371">
+  <w:latentStyles w:defLockedState="0" w:defUIPriority="99" w:defSemiHidden="0" w:defUnhideWhenUsed="0" w:defQFormat="0" w:count="376">
     <w:lsdException w:name="Normal" w:uiPriority="0" w:qFormat="1"/>
     <w:lsdException w:name="heading 1" w:uiPriority="9" w:qFormat="1"/>
     <w:lsdException w:name="heading 2" w:semiHidden="1" w:uiPriority="9" w:unhideWhenUsed="1" w:qFormat="1"/>
@@ -4197,6 +4353,11 @@
     <w:lsdException w:name="List Table 5 Dark Accent 6" w:uiPriority="50"/>
     <w:lsdException w:name="List Table 6 Colorful Accent 6" w:uiPriority="51"/>
     <w:lsdException w:name="List Table 7 Colorful Accent 6" w:uiPriority="52"/>
+    <w:lsdException w:name="Mention" w:semiHidden="1" w:unhideWhenUsed="1"/>
+    <w:lsdException w:name="Smart Hyperlink" w:semiHidden="1" w:unhideWhenUsed="1"/>
+    <w:lsdException w:name="Hashtag" w:semiHidden="1" w:unhideWhenUsed="1"/>
+    <w:lsdException w:name="Unresolved Mention" w:semiHidden="1" w:unhideWhenUsed="1"/>
+    <w:lsdException w:name="Smart Link" w:semiHidden="1" w:unhideWhenUsed="1"/>
   </w:latentStyles>
   <w:style w:type="paragraph" w:default="1" w:styleId="Normale">
     <w:name w:val="Normal"/>
@@ -4781,7 +4942,7 @@
 </file>
 
 <file path=customXml/itemProps1.xml><?xml version="1.0" encoding="utf-8"?>
-<ds:datastoreItem xmlns:ds="http://schemas.openxmlformats.org/officeDocument/2006/customXml" ds:itemID="{7031CCCE-AD15-4830-9693-86A10CE303A7}">
+<ds:datastoreItem xmlns:ds="http://schemas.openxmlformats.org/officeDocument/2006/customXml" ds:itemID="{681793F2-414A-4A44-A9DA-2FB0B6692509}">
   <ds:schemaRefs>
     <ds:schemaRef ds:uri="http://schemas.openxmlformats.org/officeDocument/2006/bibliography"/>
   </ds:schemaRefs>

</xml_diff>